<commit_message>
07.cambiado los atributos de la clase room para que las salidas se guarden en un HashMap
</commit_message>
<xml_diff>
--- a/diagrama juego.docx
+++ b/diagrama juego.docx
@@ -9,8 +9,8 @@
           <w:lang w:eastAsia="es-ES"/>
         </w:rPr>
         <w:pict>
-          <v:rect id="_x0000_s1048" style="position:absolute;margin-left:378.9pt;margin-top:14.4pt;width:112.7pt;height:55.1pt;z-index:251692032;visibility:visible;mso-wrap-style:square;mso-wrap-distance-left:9pt;mso-wrap-distance-top:0;mso-wrap-distance-right:9pt;mso-wrap-distance-bottom:0;mso-position-horizontal-relative:margin;mso-position-vertical-relative:text;v-text-anchor:middle" o:gfxdata="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" fillcolor="#5b9bd5 [3204]" strokecolor="#1f4d78 [1604]" strokeweight="1pt">
-            <v:textbox>
+          <v:rect id="_x0000_s1054" style="position:absolute;margin-left:-39.55pt;margin-top:-20.6pt;width:112.7pt;height:55.1pt;z-index:251695104;visibility:visible;mso-position-horizontal-relative:margin;v-text-anchor:middle" o:gfxdata="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" fillcolor="#5b9bd5 [3204]" strokecolor="#1f4d78 [1604]" strokeweight="1pt">
+            <v:textbox style="mso-next-textbox:#_x0000_s1054">
               <w:txbxContent>
                 <w:p>
                   <w:pPr>
@@ -23,6 +23,35 @@
                     <w:rPr>
                       <w:lang w:val="es-ES_tradnl"/>
                     </w:rPr>
+                    <w:t>Sotano</w:t>
+                  </w:r>
+                </w:p>
+              </w:txbxContent>
+            </v:textbox>
+            <w10:wrap anchorx="margin"/>
+          </v:rect>
+        </w:pict>
+      </w:r>
+      <w:r>
+        <w:rPr>
+          <w:noProof/>
+          <w:lang w:eastAsia="es-ES"/>
+        </w:rPr>
+        <w:pict>
+          <v:rect id="_x0000_s1048" style="position:absolute;margin-left:378.9pt;margin-top:14.4pt;width:112.7pt;height:55.1pt;z-index:251692032;visibility:visible;mso-position-horizontal-relative:margin;v-text-anchor:middle" o:gfxdata="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" fillcolor="#5b9bd5 [3204]" strokecolor="#1f4d78 [1604]" strokeweight="1pt">
+            <v:textbox>
+              <w:txbxContent>
+                <w:p>
+                  <w:pPr>
+                    <w:jc w:val="center"/>
+                    <w:rPr>
+                      <w:lang w:val="es-ES_tradnl"/>
+                    </w:rPr>
+                  </w:pPr>
+                  <w:r>
+                    <w:rPr>
+                      <w:lang w:val="es-ES_tradnl"/>
+                    </w:rPr>
                     <w:t>Despensa</w:t>
                   </w:r>
                 </w:p>
@@ -42,7 +71,7 @@
             <v:path arrowok="t" fillok="f" o:connecttype="none"/>
             <o:lock v:ext="edit" shapetype="t"/>
           </v:shapetype>
-          <v:shape id="Conector recto de flecha 15" o:spid="_x0000_s1026" type="#_x0000_t32" style="position:absolute;margin-left:179.8pt;margin-top:17.4pt;width:.65pt;height:75.8pt;z-index:251675648;visibility:visible;mso-wrap-style:square;mso-wrap-distance-left:9pt;mso-wrap-distance-top:0;mso-wrap-distance-right:9pt;mso-wrap-distance-bottom:0;mso-position-horizontal:absolute;mso-position-horizontal-relative:text;mso-position-vertical:absolute;mso-position-vertical-relative:text" o:gfxdata="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" strokecolor="#5b9bd5 [3204]" strokeweight=".5pt">
+          <v:shape id="Conector recto de flecha 15" o:spid="_x0000_s1026" type="#_x0000_t32" style="position:absolute;margin-left:179.8pt;margin-top:17.4pt;width:.65pt;height:75.8pt;z-index:251675648;visibility:visible" o:gfxdata="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" strokecolor="#5b9bd5 [3204]" strokeweight=".5pt">
             <v:stroke endarrow="block" joinstyle="miter"/>
           </v:shape>
         </w:pict>
@@ -53,7 +82,7 @@
           <w:lang w:eastAsia="es-ES"/>
         </w:rPr>
         <w:pict>
-          <v:shape id="Conector recto de flecha 14" o:spid="_x0000_s1046" type="#_x0000_t32" style="position:absolute;margin-left:239.2pt;margin-top:18.7pt;width:.65pt;height:74.5pt;flip:y;z-index:251674624;visibility:visible;mso-wrap-style:square;mso-wrap-distance-left:9pt;mso-wrap-distance-top:0;mso-wrap-distance-right:9pt;mso-wrap-distance-bottom:0;mso-position-horizontal:absolute;mso-position-horizontal-relative:text;mso-position-vertical:absolute;mso-position-vertical-relative:text" o:gfxdata="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" strokecolor="#5b9bd5 [3204]" strokeweight=".5pt">
+          <v:shape id="Conector recto de flecha 14" o:spid="_x0000_s1046" type="#_x0000_t32" style="position:absolute;margin-left:239.2pt;margin-top:18.7pt;width:.65pt;height:74.5pt;flip:y;z-index:251674624;visibility:visible" o:gfxdata="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" strokecolor="#5b9bd5 [3204]" strokeweight=".5pt">
             <v:stroke endarrow="block" joinstyle="miter"/>
           </v:shape>
         </w:pict>
@@ -64,7 +93,7 @@
           <w:lang w:eastAsia="es-ES"/>
         </w:rPr>
         <w:pict>
-          <v:rect id="Rectángulo 1" o:spid="_x0000_s1045" style="position:absolute;margin-left:0;margin-top:-37.65pt;width:112.7pt;height:55.1pt;z-index:251659264;visibility:visible;mso-wrap-style:square;mso-wrap-distance-left:9pt;mso-wrap-distance-top:0;mso-wrap-distance-right:9pt;mso-wrap-distance-bottom:0;mso-position-horizontal:center;mso-position-horizontal-relative:margin;mso-position-vertical:absolute;mso-position-vertical-relative:text;v-text-anchor:middle" o:gfxdata="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" fillcolor="#5b9bd5 [3204]" strokecolor="#1f4d78 [1604]" strokeweight="1pt">
+          <v:rect id="Rectángulo 1" o:spid="_x0000_s1045" style="position:absolute;margin-left:0;margin-top:-37.65pt;width:112.7pt;height:55.1pt;z-index:251659264;visibility:visible;mso-position-horizontal:center;mso-position-horizontal-relative:margin;v-text-anchor:middle" o:gfxdata="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" fillcolor="#5b9bd5 [3204]" strokecolor="#1f4d78 [1604]" strokeweight="1pt">
             <v:textbox>
               <w:txbxContent>
                 <w:p>
@@ -82,7 +111,30 @@
         </w:pict>
       </w:r>
     </w:p>
-    <w:p/>
+    <w:p>
+      <w:r>
+        <w:rPr>
+          <w:noProof/>
+          <w:lang w:eastAsia="es-ES"/>
+        </w:rPr>
+        <w:pict>
+          <v:shape id="Conector recto de flecha 8" o:spid="_x0000_s1044" type="#_x0000_t32" style="position:absolute;margin-left:73.15pt;margin-top:16.65pt;width:83.2pt;height:73.85pt;flip:x y;z-index:251668480;visibility:visible;mso-width-relative:margin;mso-height-relative:margin" o:gfxdata="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" strokecolor="#5b9bd5 [3204]" strokeweight=".5pt">
+            <v:stroke endarrow="block" joinstyle="miter"/>
+          </v:shape>
+        </w:pict>
+      </w:r>
+      <w:r>
+        <w:rPr>
+          <w:noProof/>
+          <w:lang w:eastAsia="es-ES"/>
+        </w:rPr>
+        <w:pict>
+          <v:shape id="_x0000_s1058" type="#_x0000_t32" style="position:absolute;margin-left:10.95pt;margin-top:16.65pt;width:.65pt;height:123.35pt;flip:x;z-index:251698176;visibility:visible" o:gfxdata="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" strokecolor="#5b9bd5 [3204]" strokeweight=".5pt">
+            <v:stroke endarrow="block" joinstyle="miter"/>
+          </v:shape>
+        </w:pict>
+      </w:r>
+    </w:p>
     <w:p>
       <w:r>
         <w:rPr>
@@ -94,7 +146,7 @@
             <v:stroke joinstyle="miter"/>
             <v:path gradientshapeok="t" o:connecttype="rect"/>
           </v:shapetype>
-          <v:shape id="Cuadro de texto 21" o:spid="_x0000_s1027" type="#_x0000_t202" style="position:absolute;margin-left:133.5pt;margin-top:.65pt;width:36.95pt;height:24.4pt;z-index:251686912;visibility:visible;mso-wrap-style:square;mso-width-percent:0;mso-height-percent:0;mso-wrap-distance-left:9pt;mso-wrap-distance-top:0;mso-wrap-distance-right:9pt;mso-wrap-distance-bottom:0;mso-position-horizontal:absolute;mso-position-horizontal-relative:text;mso-position-vertical:absolute;mso-position-vertical-relative:text;mso-width-percent:0;mso-height-percent:0;mso-width-relative:margin;mso-height-relative:margin;v-text-anchor:top" o:gfxdata="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" fillcolor="white [3201]" strokeweight=".5pt">
+          <v:shape id="Cuadro de texto 21" o:spid="_x0000_s1027" type="#_x0000_t202" style="position:absolute;margin-left:133.5pt;margin-top:.65pt;width:36.95pt;height:24.4pt;z-index:251686912;visibility:visible;mso-width-relative:margin;mso-height-relative:margin" o:gfxdata="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" fillcolor="white [3201]" strokeweight=".5pt">
             <v:textbox>
               <w:txbxContent>
                 <w:p>
@@ -114,7 +166,7 @@
           <w:lang w:eastAsia="es-ES"/>
         </w:rPr>
         <w:pict>
-          <v:shape id="Cuadro de texto 20" o:spid="_x0000_s1028" type="#_x0000_t202" style="position:absolute;margin-left:251.2pt;margin-top:.7pt;width:35.05pt;height:23.8pt;z-index:251684864;visibility:visible;mso-wrap-style:square;mso-height-percent:0;mso-wrap-distance-left:9pt;mso-wrap-distance-top:0;mso-wrap-distance-right:9pt;mso-wrap-distance-bottom:0;mso-position-horizontal:absolute;mso-position-horizontal-relative:text;mso-position-vertical:absolute;mso-position-vertical-relative:text;mso-height-percent:0;mso-height-relative:margin;v-text-anchor:top" o:gfxdata="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" fillcolor="white [3201]" strokeweight=".5pt">
+          <v:shape id="Cuadro de texto 20" o:spid="_x0000_s1028" type="#_x0000_t202" style="position:absolute;margin-left:251.2pt;margin-top:.7pt;width:35.05pt;height:23.8pt;z-index:251684864;visibility:visible;mso-height-relative:margin" o:gfxdata="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" fillcolor="white [3201]" strokeweight=".5pt">
             <v:textbox>
               <w:txbxContent>
                 <w:p>
@@ -136,7 +188,27 @@
           <w:lang w:eastAsia="es-ES"/>
         </w:rPr>
         <w:pict>
-          <v:shape id="_x0000_s1052" type="#_x0000_t32" style="position:absolute;margin-left:268pt;margin-top:2.6pt;width:110.9pt;height:73.9pt;flip:y;z-index:251694080;visibility:visible;mso-wrap-style:square;mso-wrap-distance-left:9pt;mso-wrap-distance-top:0;mso-wrap-distance-right:9pt;mso-wrap-distance-bottom:0;mso-position-horizontal-relative:text;mso-position-vertical-relative:text" o:gfxdata="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" strokecolor="#5b9bd5 [3204]" strokeweight=".5pt">
+          <v:shape id="_x0000_s1056" type="#_x0000_t202" style="position:absolute;margin-left:57.65pt;margin-top:21.75pt;width:62.85pt;height:23.8pt;z-index:251697152;visibility:visible;mso-height-relative:margin" o:gfxdata="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" fillcolor="white [3201]" strokeweight=".5pt">
+            <v:textbox>
+              <w:txbxContent>
+                <w:p>
+                  <w:r>
+                    <w:t>northeast</w:t>
+                  </w:r>
+                </w:p>
+                <w:p/>
+              </w:txbxContent>
+            </v:textbox>
+          </v:shape>
+        </w:pict>
+      </w:r>
+      <w:r>
+        <w:rPr>
+          <w:noProof/>
+          <w:lang w:eastAsia="es-ES"/>
+        </w:rPr>
+        <w:pict>
+          <v:shape id="_x0000_s1052" type="#_x0000_t32" style="position:absolute;margin-left:268pt;margin-top:2.6pt;width:110.9pt;height:73.9pt;flip:y;z-index:251694080;visibility:visible" o:gfxdata="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" strokecolor="#5b9bd5 [3204]" strokeweight=".5pt">
             <v:stroke endarrow="block" joinstyle="miter"/>
           </v:shape>
         </w:pict>
@@ -149,7 +221,27 @@
           <w:lang w:eastAsia="es-ES"/>
         </w:rPr>
         <w:pict>
-          <v:shape id="_x0000_s1051" type="#_x0000_t202" style="position:absolute;margin-left:341.35pt;margin-top:11.35pt;width:60.7pt;height:23.8pt;z-index:251693056;visibility:visible;mso-height-percent:0;mso-wrap-distance-left:9pt;mso-wrap-distance-top:0;mso-wrap-distance-right:9pt;mso-wrap-distance-bottom:0;mso-position-horizontal-relative:text;mso-position-vertical-relative:text;mso-height-percent:0;mso-height-relative:margin;v-text-anchor:top" o:gfxdata="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" fillcolor="white [3201]" strokeweight=".5pt">
+          <v:shape id="_x0000_s1059" type="#_x0000_t202" style="position:absolute;margin-left:-35.8pt;margin-top:3.25pt;width:41.3pt;height:20.65pt;z-index:251699200;visibility:visible;mso-width-relative:margin;mso-height-relative:margin" o:gfxdata="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" fillcolor="white [3201]" strokeweight=".5pt">
+            <v:textbox>
+              <w:txbxContent>
+                <w:p>
+                  <w:r>
+                    <w:t>south</w:t>
+                  </w:r>
+                </w:p>
+                <w:p/>
+              </w:txbxContent>
+            </v:textbox>
+          </v:shape>
+        </w:pict>
+      </w:r>
+      <w:r>
+        <w:rPr>
+          <w:noProof/>
+          <w:lang w:eastAsia="es-ES"/>
+        </w:rPr>
+        <w:pict>
+          <v:shape id="_x0000_s1051" type="#_x0000_t202" style="position:absolute;margin-left:341.35pt;margin-top:11.35pt;width:60.7pt;height:23.8pt;z-index:251693056;visibility:visible;mso-height-relative:margin" o:gfxdata="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" fillcolor="white [3201]" strokeweight=".5pt">
             <v:textbox>
               <w:txbxContent>
                 <w:p>
@@ -169,7 +261,7 @@
           <w:lang w:eastAsia="es-ES"/>
         </w:rPr>
         <w:pict>
-          <v:rect id="Rectángulo 4" o:spid="_x0000_s1029" style="position:absolute;margin-left:0;margin-top:4.2pt;width:112.7pt;height:55.1pt;z-index:251665408;visibility:visible;mso-wrap-style:square;mso-wrap-distance-left:9pt;mso-wrap-distance-top:0;mso-wrap-distance-right:9pt;mso-wrap-distance-bottom:0;mso-position-horizontal:center;mso-position-horizontal-relative:margin;mso-position-vertical:absolute;mso-position-vertical-relative:text;v-text-anchor:middle" o:gfxdata="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" fillcolor="#5b9bd5 [3204]" strokecolor="#1f4d78 [1604]" strokeweight="1pt">
+          <v:rect id="Rectángulo 4" o:spid="_x0000_s1029" style="position:absolute;margin-left:0;margin-top:4.2pt;width:112.7pt;height:55.1pt;z-index:251665408;visibility:visible;mso-position-horizontal:center;mso-position-horizontal-relative:margin;v-text-anchor:middle" o:gfxdata="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" fillcolor="#5b9bd5 [3204]" strokecolor="#1f4d78 [1604]" strokeweight="1pt">
             <v:textbox style="mso-next-textbox:#Rectángulo 4">
               <w:txbxContent>
                 <w:p>
@@ -200,7 +292,7 @@
           <w:lang w:eastAsia="es-ES"/>
         </w:rPr>
         <w:pict>
-          <v:shape id="Conector recto de flecha 8" o:spid="_x0000_s1044" type="#_x0000_t32" style="position:absolute;margin-left:89pt;margin-top:90.35pt;width:83.2pt;height:73.85pt;flip:x y;z-index:251668480;visibility:visible;mso-wrap-style:square;mso-width-percent:0;mso-height-percent:0;mso-wrap-distance-left:9pt;mso-wrap-distance-top:0;mso-wrap-distance-right:9pt;mso-wrap-distance-bottom:0;mso-position-horizontal:absolute;mso-position-horizontal-relative:text;mso-position-vertical:absolute;mso-position-vertical-relative:text;mso-width-percent:0;mso-height-percent:0;mso-width-relative:margin;mso-height-relative:margin" o:gfxdata="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" strokecolor="#5b9bd5 [3204]" strokeweight=".5pt">
+          <v:shape id="_x0000_s1055" type="#_x0000_t32" style="position:absolute;margin-left:101pt;margin-top:102.35pt;width:83.2pt;height:73.85pt;flip:x y;z-index:251696128;visibility:visible;mso-width-relative:margin;mso-height-relative:margin" o:gfxdata="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" strokecolor="#5b9bd5 [3204]" strokeweight=".5pt">
             <v:stroke endarrow="block" joinstyle="miter"/>
           </v:shape>
         </w:pict>
@@ -211,7 +303,7 @@
           <w:lang w:eastAsia="es-ES"/>
         </w:rPr>
         <w:pict>
-          <v:shape id="Cuadro de texto 23" o:spid="_x0000_s1030" type="#_x0000_t202" style="position:absolute;margin-left:306.3pt;margin-top:71pt;width:35.05pt;height:23.8pt;z-index:251691008;visibility:visible;mso-wrap-style:square;mso-height-percent:0;mso-wrap-distance-left:9pt;mso-wrap-distance-top:0;mso-wrap-distance-right:9pt;mso-wrap-distance-bottom:0;mso-position-horizontal:absolute;mso-position-horizontal-relative:text;mso-position-vertical:absolute;mso-position-vertical-relative:text;mso-height-percent:0;mso-height-relative:margin;v-text-anchor:top" o:gfxdata="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" fillcolor="white [3201]" strokeweight=".5pt">
+          <v:shape id="Cuadro de texto 23" o:spid="_x0000_s1030" type="#_x0000_t202" style="position:absolute;margin-left:306.3pt;margin-top:71pt;width:35.05pt;height:23.8pt;z-index:251691008;visibility:visible;mso-height-relative:margin" o:gfxdata="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" fillcolor="white [3201]" strokeweight=".5pt">
             <v:textbox>
               <w:txbxContent>
                 <w:p>
@@ -231,7 +323,7 @@
           <w:lang w:eastAsia="es-ES"/>
         </w:rPr>
         <w:pict>
-          <v:shape id="Cuadro de texto 22" o:spid="_x0000_s1031" type="#_x0000_t202" style="position:absolute;margin-left:348.95pt;margin-top:114.2pt;width:36.95pt;height:24.4pt;z-index:251688960;visibility:visible;mso-wrap-style:square;mso-width-percent:0;mso-height-percent:0;mso-wrap-distance-left:9pt;mso-wrap-distance-top:0;mso-wrap-distance-right:9pt;mso-wrap-distance-bottom:0;mso-position-horizontal:absolute;mso-position-horizontal-relative:text;mso-position-vertical:absolute;mso-position-vertical-relative:text;mso-width-percent:0;mso-height-percent:0;mso-width-relative:margin;mso-height-relative:margin;v-text-anchor:top" o:gfxdata="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" fillcolor="white [3201]" strokeweight=".5pt">
+          <v:shape id="Cuadro de texto 22" o:spid="_x0000_s1031" type="#_x0000_t202" style="position:absolute;margin-left:348.95pt;margin-top:114.2pt;width:36.95pt;height:24.4pt;z-index:251688960;visibility:visible;mso-width-relative:margin;mso-height-relative:margin" o:gfxdata="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" fillcolor="white [3201]" strokeweight=".5pt">
             <v:textbox>
               <w:txbxContent>
                 <w:p>
@@ -251,7 +343,7 @@
           <w:lang w:eastAsia="es-ES"/>
         </w:rPr>
         <w:pict>
-          <v:shape id="Cuadro de texto 19" o:spid="_x0000_s1032" type="#_x0000_t202" style="position:absolute;margin-left:134pt;margin-top:34.4pt;width:41.3pt;height:20.65pt;z-index:251682816;visibility:visible;mso-wrap-style:square;mso-width-percent:0;mso-height-percent:0;mso-wrap-distance-left:9pt;mso-wrap-distance-top:0;mso-wrap-distance-right:9pt;mso-wrap-distance-bottom:0;mso-position-horizontal:absolute;mso-position-horizontal-relative:text;mso-position-vertical:absolute;mso-position-vertical-relative:text;mso-width-percent:0;mso-height-percent:0;mso-width-relative:margin;mso-height-relative:margin;v-text-anchor:top" o:gfxdata="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" fillcolor="white [3201]" strokeweight=".5pt">
+          <v:shape id="Cuadro de texto 19" o:spid="_x0000_s1032" type="#_x0000_t202" style="position:absolute;margin-left:134pt;margin-top:34.4pt;width:41.3pt;height:20.65pt;z-index:251682816;visibility:visible;mso-width-relative:margin;mso-height-relative:margin" o:gfxdata="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" fillcolor="white [3201]" strokeweight=".5pt">
             <v:textbox>
               <w:txbxContent>
                 <w:p>
@@ -271,7 +363,7 @@
           <w:lang w:eastAsia="es-ES"/>
         </w:rPr>
         <w:pict>
-          <v:shape id="Cuadro de texto 18" o:spid="_x0000_s1033" type="#_x0000_t202" style="position:absolute;margin-left:245.5pt;margin-top:64.65pt;width:41.3pt;height:20.65pt;z-index:251680768;visibility:visible;mso-wrap-style:square;mso-width-percent:0;mso-height-percent:0;mso-wrap-distance-left:9pt;mso-wrap-distance-top:0;mso-wrap-distance-right:9pt;mso-wrap-distance-bottom:0;mso-position-horizontal:absolute;mso-position-horizontal-relative:text;mso-position-vertical:absolute;mso-position-vertical-relative:text;mso-width-percent:0;mso-height-percent:0;mso-width-relative:margin;mso-height-relative:margin;v-text-anchor:top" o:gfxdata="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" fillcolor="white [3201]" strokeweight=".5pt">
+          <v:shape id="Cuadro de texto 18" o:spid="_x0000_s1033" type="#_x0000_t202" style="position:absolute;margin-left:245.5pt;margin-top:64.65pt;width:41.3pt;height:20.65pt;z-index:251680768;visibility:visible;mso-width-relative:margin;mso-height-relative:margin" o:gfxdata="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" fillcolor="white [3201]" strokeweight=".5pt">
             <v:textbox>
               <w:txbxContent>
                 <w:p>
@@ -291,7 +383,7 @@
           <w:lang w:eastAsia="es-ES"/>
         </w:rPr>
         <w:pict>
-          <v:shape id="Cuadro de texto 17" o:spid="_x0000_s1034" type="#_x0000_t202" style="position:absolute;margin-left:62.1pt;margin-top:134.15pt;width:36.95pt;height:24.4pt;z-index:251678720;visibility:visible;mso-wrap-style:square;mso-width-percent:0;mso-height-percent:0;mso-wrap-distance-left:9pt;mso-wrap-distance-top:0;mso-wrap-distance-right:9pt;mso-wrap-distance-bottom:0;mso-position-horizontal:absolute;mso-position-horizontal-relative:text;mso-position-vertical:absolute;mso-position-vertical-relative:text;mso-width-percent:0;mso-height-percent:0;mso-width-relative:margin;mso-height-relative:margin;v-text-anchor:top" o:gfxdata="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" fillcolor="white [3201]" strokeweight=".5pt">
+          <v:shape id="Cuadro de texto 17" o:spid="_x0000_s1034" type="#_x0000_t202" style="position:absolute;margin-left:62.1pt;margin-top:134.15pt;width:36.95pt;height:24.4pt;z-index:251678720;visibility:visible;mso-width-relative:margin;mso-height-relative:margin" o:gfxdata="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" fillcolor="white [3201]" strokeweight=".5pt">
             <v:textbox>
               <w:txbxContent>
                 <w:p>
@@ -311,7 +403,7 @@
           <w:lang w:eastAsia="es-ES"/>
         </w:rPr>
         <w:pict>
-          <v:shape id="Cuadro de texto 16" o:spid="_x0000_s1035" type="#_x0000_t202" style="position:absolute;margin-left:112.75pt;margin-top:83.95pt;width:35.05pt;height:23.8pt;z-index:251676672;visibility:visible;mso-wrap-style:square;mso-height-percent:0;mso-wrap-distance-left:9pt;mso-wrap-distance-top:0;mso-wrap-distance-right:9pt;mso-wrap-distance-bottom:0;mso-position-horizontal:absolute;mso-position-horizontal-relative:text;mso-position-vertical:absolute;mso-position-vertical-relative:text;mso-height-percent:0;mso-height-relative:margin;v-text-anchor:top" o:gfxdata="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" fillcolor="white [3201]" strokeweight=".5pt">
+          <v:shape id="Cuadro de texto 16" o:spid="_x0000_s1035" type="#_x0000_t202" style="position:absolute;margin-left:112.75pt;margin-top:83.95pt;width:35.05pt;height:23.8pt;z-index:251676672;visibility:visible;mso-height-relative:margin" o:gfxdata="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" fillcolor="white [3201]" strokeweight=".5pt">
             <v:textbox>
               <w:txbxContent>
                 <w:p>
@@ -331,7 +423,7 @@
           <w:lang w:eastAsia="es-ES"/>
         </w:rPr>
         <w:pict>
-          <v:shape id="Conector recto de flecha 13" o:spid="_x0000_s1043" type="#_x0000_t32" style="position:absolute;margin-left:182.9pt;margin-top:15.2pt;width:.65pt;height:123.35pt;flip:x;z-index:251673600;visibility:visible;mso-wrap-style:square;mso-wrap-distance-left:9pt;mso-wrap-distance-top:0;mso-wrap-distance-right:9pt;mso-wrap-distance-bottom:0;mso-position-horizontal:absolute;mso-position-horizontal-relative:text;mso-position-vertical:absolute;mso-position-vertical-relative:text" o:gfxdata="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" strokecolor="#5b9bd5 [3204]" strokeweight=".5pt">
+          <v:shape id="Conector recto de flecha 13" o:spid="_x0000_s1043" type="#_x0000_t32" style="position:absolute;margin-left:182.9pt;margin-top:15.2pt;width:.65pt;height:123.35pt;flip:x;z-index:251673600;visibility:visible" o:gfxdata="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" strokecolor="#5b9bd5 [3204]" strokeweight=".5pt">
             <v:stroke endarrow="block" joinstyle="miter"/>
           </v:shape>
         </w:pict>
@@ -342,7 +434,7 @@
           <w:lang w:eastAsia="es-ES"/>
         </w:rPr>
         <w:pict>
-          <v:shape id="Conector recto de flecha 12" o:spid="_x0000_s1042" type="#_x0000_t32" style="position:absolute;margin-left:229.85pt;margin-top:16.45pt;width:9.4pt;height:123.95pt;flip:y;z-index:251672576;visibility:visible;mso-wrap-style:square;mso-wrap-distance-left:9pt;mso-wrap-distance-top:0;mso-wrap-distance-right:9pt;mso-wrap-distance-bottom:0;mso-position-horizontal:absolute;mso-position-horizontal-relative:text;mso-position-vertical:absolute;mso-position-vertical-relative:text" o:gfxdata="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" strokecolor="#5b9bd5 [3204]" strokeweight=".5pt">
+          <v:shape id="Conector recto de flecha 12" o:spid="_x0000_s1042" type="#_x0000_t32" style="position:absolute;margin-left:229.85pt;margin-top:16.45pt;width:9.4pt;height:123.95pt;flip:y;z-index:251672576;visibility:visible" o:gfxdata="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" strokecolor="#5b9bd5 [3204]" strokeweight=".5pt">
             <v:stroke endarrow="block" joinstyle="miter"/>
           </v:shape>
         </w:pict>
@@ -353,7 +445,7 @@
           <w:lang w:eastAsia="es-ES"/>
         </w:rPr>
         <w:pict>
-          <v:shape id="Conector recto de flecha 11" o:spid="_x0000_s1041" type="#_x0000_t32" style="position:absolute;margin-left:266.1pt;margin-top:88.4pt;width:110.9pt;height:73.9pt;flip:y;z-index:251671552;visibility:visible;mso-wrap-style:square;mso-wrap-distance-left:9pt;mso-wrap-distance-top:0;mso-wrap-distance-right:9pt;mso-wrap-distance-bottom:0;mso-position-horizontal:absolute;mso-position-horizontal-relative:text;mso-position-vertical:absolute;mso-position-vertical-relative:text" o:gfxdata="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" strokecolor="#5b9bd5 [3204]" strokeweight=".5pt">
+          <v:shape id="Conector recto de flecha 11" o:spid="_x0000_s1041" type="#_x0000_t32" style="position:absolute;margin-left:266.1pt;margin-top:88.4pt;width:110.9pt;height:73.9pt;flip:y;z-index:251671552;visibility:visible" o:gfxdata="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" strokecolor="#5b9bd5 [3204]" strokeweight=".5pt">
             <v:stroke endarrow="block" joinstyle="miter"/>
           </v:shape>
         </w:pict>
@@ -364,7 +456,7 @@
           <w:lang w:eastAsia="es-ES"/>
         </w:rPr>
         <w:pict>
-          <v:shape id="Conector recto de flecha 10" o:spid="_x0000_s1040" type="#_x0000_t32" style="position:absolute;margin-left:268pt;margin-top:84.7pt;width:92.1pt;height:65.75pt;flip:x;z-index:251670528;visibility:visible;mso-wrap-style:square;mso-wrap-distance-left:9pt;mso-wrap-distance-top:0;mso-wrap-distance-right:9pt;mso-wrap-distance-bottom:0;mso-position-horizontal:absolute;mso-position-horizontal-relative:text;mso-position-vertical:absolute;mso-position-vertical-relative:text" o:gfxdata="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" strokecolor="#5b9bd5 [3204]" strokeweight=".5pt">
+          <v:shape id="Conector recto de flecha 10" o:spid="_x0000_s1040" type="#_x0000_t32" style="position:absolute;margin-left:268pt;margin-top:84.7pt;width:92.1pt;height:65.75pt;flip:x;z-index:251670528;visibility:visible" o:gfxdata="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" strokecolor="#5b9bd5 [3204]" strokeweight=".5pt">
             <v:stroke endarrow="block" joinstyle="miter"/>
           </v:shape>
         </w:pict>
@@ -375,7 +467,7 @@
           <w:lang w:eastAsia="es-ES"/>
         </w:rPr>
         <w:pict>
-          <v:shape id="Conector recto de flecha 9" o:spid="_x0000_s1039" type="#_x0000_t32" style="position:absolute;margin-left:62.1pt;margin-top:89.1pt;width:84.5pt;height:80.75pt;z-index:251669504;visibility:visible;mso-wrap-style:square;mso-wrap-distance-left:9pt;mso-wrap-distance-top:0;mso-wrap-distance-right:9pt;mso-wrap-distance-bottom:0;mso-position-horizontal:absolute;mso-position-horizontal-relative:text;mso-position-vertical:absolute;mso-position-vertical-relative:text" o:gfxdata="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" strokecolor="#5b9bd5 [3204]" strokeweight=".5pt">
+          <v:shape id="Conector recto de flecha 9" o:spid="_x0000_s1039" type="#_x0000_t32" style="position:absolute;margin-left:62.1pt;margin-top:89.1pt;width:84.5pt;height:80.75pt;z-index:251669504;visibility:visible" o:gfxdata="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" strokecolor="#5b9bd5 [3204]" strokeweight=".5pt">
             <v:stroke endarrow="block" joinstyle="miter"/>
           </v:shape>
         </w:pict>
@@ -386,7 +478,7 @@
           <w:lang w:eastAsia="es-ES"/>
         </w:rPr>
         <w:pict>
-          <v:rect id="Rectángulo 3" o:spid="_x0000_s1036" style="position:absolute;margin-left:-22.5pt;margin-top:33.25pt;width:112.7pt;height:55.1pt;z-index:251663360;visibility:visible;mso-wrap-style:square;mso-wrap-distance-left:9pt;mso-wrap-distance-top:0;mso-wrap-distance-right:9pt;mso-wrap-distance-bottom:0;mso-position-horizontal:absolute;mso-position-horizontal-relative:margin;mso-position-vertical:absolute;mso-position-vertical-relative:text;v-text-anchor:middle" o:gfxdata="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" fillcolor="#5b9bd5 [3204]" strokecolor="#1f4d78 [1604]" strokeweight="1pt">
+          <v:rect id="Rectángulo 3" o:spid="_x0000_s1036" style="position:absolute;margin-left:-22.5pt;margin-top:33.25pt;width:112.7pt;height:55.1pt;z-index:251663360;visibility:visible;mso-position-horizontal-relative:margin;v-text-anchor:middle" o:gfxdata="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" fillcolor="#5b9bd5 [3204]" strokecolor="#1f4d78 [1604]" strokeweight="1pt">
             <v:textbox>
               <w:txbxContent>
                 <w:p>
@@ -409,7 +501,7 @@
           <w:lang w:eastAsia="es-ES"/>
         </w:rPr>
         <w:pict>
-          <v:rect id="Rectángulo 2" o:spid="_x0000_s1037" style="position:absolute;margin-left:354.05pt;margin-top:31.6pt;width:112.7pt;height:55.1pt;z-index:251661312;visibility:visible;mso-wrap-style:square;mso-wrap-distance-left:9pt;mso-wrap-distance-top:0;mso-wrap-distance-right:9pt;mso-wrap-distance-bottom:0;mso-position-horizontal:absolute;mso-position-horizontal-relative:margin;mso-position-vertical:absolute;mso-position-vertical-relative:text;v-text-anchor:middle" o:gfxdata="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" fillcolor="#5b9bd5 [3204]" strokecolor="#1f4d78 [1604]" strokeweight="1pt">
+          <v:rect id="Rectángulo 2" o:spid="_x0000_s1037" style="position:absolute;margin-left:354.05pt;margin-top:31.6pt;width:112.7pt;height:55.1pt;z-index:251661312;visibility:visible;mso-position-horizontal-relative:margin;v-text-anchor:middle" o:gfxdata="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" fillcolor="#5b9bd5 [3204]" strokecolor="#1f4d78 [1604]" strokeweight="1pt">
             <v:textbox>
               <w:txbxContent>
                 <w:p>
@@ -434,7 +526,7 @@
           <w:lang w:eastAsia="es-ES"/>
         </w:rPr>
         <w:pict>
-          <v:rect id="Rectángulo 5" o:spid="_x0000_s1038" style="position:absolute;margin-left:149.05pt;margin-top:139.8pt;width:117.05pt;height:55.1pt;z-index:251667456;visibility:visible;mso-wrap-style:square;mso-width-percent:0;mso-wrap-distance-left:9pt;mso-wrap-distance-top:0;mso-wrap-distance-right:9pt;mso-wrap-distance-bottom:0;mso-position-horizontal:absolute;mso-position-horizontal-relative:margin;mso-position-vertical:absolute;mso-position-vertical-relative:text;mso-width-percent:0;mso-width-relative:margin;v-text-anchor:middle" o:gfxdata="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" fillcolor="#5b9bd5 [3204]" strokecolor="#1f4d78 [1604]" strokeweight="1pt">
+          <v:rect id="Rectángulo 5" o:spid="_x0000_s1038" style="position:absolute;margin-left:149.05pt;margin-top:139.8pt;width:117.05pt;height:55.1pt;z-index:251667456;visibility:visible;mso-position-horizontal-relative:margin;mso-width-relative:margin;v-text-anchor:middle" o:gfxdata="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" fillcolor="#5b9bd5 [3204]" strokecolor="#1f4d78 [1604]" strokeweight="1pt">
             <v:textbox>
               <w:txbxContent>
                 <w:p>
@@ -942,7 +1034,7 @@
   <a:extraClrSchemeLst/>
   <a:extLst>
     <a:ext uri="{05A4C25C-085E-4340-85A3-A5531E510DB2}">
-      <thm15:themeFamily xmlns:thm15="http://schemas.microsoft.com/office/thememl/2012/main" xmlns="" name="Office Theme" id="{62F939B6-93AF-4DB8-9C6B-D6C7DFDC589F}" vid="{4A3C46E8-61CC-4603-A589-7422A47A8E4A}"/>
+      <thm15:themeFamily xmlns="" xmlns:thm15="http://schemas.microsoft.com/office/thememl/2012/main" name="Office Theme" id="{62F939B6-93AF-4DB8-9C6B-D6C7DFDC589F}" vid="{4A3C46E8-61CC-4603-A589-7422A47A8E4A}"/>
     </a:ext>
   </a:extLst>
 </a:theme>
@@ -953,7 +1045,7 @@
 </file>
 
 <file path=customXml/itemProps1.xml><?xml version="1.0" encoding="utf-8"?>
-<ds:datastoreItem xmlns:ds="http://schemas.openxmlformats.org/officeDocument/2006/customXml" ds:itemID="{34416D3C-F134-4BD7-B06B-3192359B52B9}">
+<ds:datastoreItem xmlns:ds="http://schemas.openxmlformats.org/officeDocument/2006/customXml" ds:itemID="{90FD7F42-66F3-4EDB-8340-DCDDE8B88159}">
   <ds:schemaRefs>
     <ds:schemaRef ds:uri="http://schemas.openxmlformats.org/officeDocument/2006/bibliography"/>
   </ds:schemaRefs>

</xml_diff>

<commit_message>
creado el metodo getLongDescription en la clase Room para aplicar responsability-driven design
</commit_message>
<xml_diff>
--- a/diagrama juego.docx
+++ b/diagrama juego.docx
@@ -3,6 +3,30 @@
 <w:document xmlns:ve="http://schemas.openxmlformats.org/markup-compatibility/2006" xmlns:o="urn:schemas-microsoft-com:office:office" xmlns:r="http://schemas.openxmlformats.org/officeDocument/2006/relationships" xmlns:m="http://schemas.openxmlformats.org/officeDocument/2006/math" xmlns:v="urn:schemas-microsoft-com:vml" xmlns:wp="http://schemas.openxmlformats.org/drawingml/2006/wordprocessingDrawing" xmlns:w10="urn:schemas-microsoft-com:office:word" xmlns:w="http://schemas.openxmlformats.org/wordprocessingml/2006/main" xmlns:wne="http://schemas.microsoft.com/office/word/2006/wordml">
   <w:body>
     <w:p>
+      <w:r>
+        <w:rPr>
+          <w:noProof/>
+          <w:lang w:eastAsia="es-ES"/>
+        </w:rPr>
+        <w:pict>
+          <v:shapetype id="_x0000_t202" coordsize="21600,21600" o:spt="202" path="m,l,21600r21600,l21600,xe">
+            <v:stroke joinstyle="miter"/>
+            <v:path gradientshapeok="t" o:connecttype="rect"/>
+          </v:shapetype>
+          <v:shape id="_x0000_s1056" type="#_x0000_t202" style="position:absolute;margin-left:83.75pt;margin-top:17.4pt;width:62.85pt;height:23.8pt;z-index:251697152;visibility:visible;mso-height-relative:margin" o:gfxdata="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" fillcolor="white [3201]" strokeweight=".5pt">
+            <v:textbox>
+              <w:txbxContent>
+                <w:p>
+                  <w:r>
+                    <w:t>northeast</w:t>
+                  </w:r>
+                </w:p>
+                <w:p/>
+              </w:txbxContent>
+            </v:textbox>
+          </v:shape>
+        </w:pict>
+      </w:r>
       <w:r>
         <w:rPr>
           <w:noProof/>
@@ -142,10 +166,17 @@
           <w:lang w:eastAsia="es-ES"/>
         </w:rPr>
         <w:pict>
-          <v:shapetype id="_x0000_t202" coordsize="21600,21600" o:spt="202" path="m,l,21600r21600,l21600,xe">
-            <v:stroke joinstyle="miter"/>
-            <v:path gradientshapeok="t" o:connecttype="rect"/>
-          </v:shapetype>
+          <v:shape id="_x0000_s1061" type="#_x0000_t32" style="position:absolute;margin-left:64.55pt;margin-top:-.65pt;width:84.5pt;height:80.75pt;z-index:251700224;visibility:visible" o:gfxdata="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" strokecolor="#5b9bd5 [3204]" strokeweight=".5pt">
+            <v:stroke endarrow="block" joinstyle="miter"/>
+          </v:shape>
+        </w:pict>
+      </w:r>
+      <w:r>
+        <w:rPr>
+          <w:noProof/>
+          <w:lang w:eastAsia="es-ES"/>
+        </w:rPr>
+        <w:pict>
           <v:shape id="Cuadro de texto 21" o:spid="_x0000_s1027" type="#_x0000_t202" style="position:absolute;margin-left:133.5pt;margin-top:.65pt;width:36.95pt;height:24.4pt;z-index:251686912;visibility:visible;mso-width-relative:margin;mso-height-relative:margin" o:gfxdata="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" fillcolor="white [3201]" strokeweight=".5pt">
             <v:textbox>
               <w:txbxContent>
@@ -188,12 +219,12 @@
           <w:lang w:eastAsia="es-ES"/>
         </w:rPr>
         <w:pict>
-          <v:shape id="_x0000_s1056" type="#_x0000_t202" style="position:absolute;margin-left:57.65pt;margin-top:21.75pt;width:62.85pt;height:23.8pt;z-index:251697152;visibility:visible;mso-height-relative:margin" o:gfxdata="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" fillcolor="white [3201]" strokeweight=".5pt">
-            <v:textbox>
-              <w:txbxContent>
-                <w:p>
-                  <w:r>
-                    <w:t>northeast</w:t>
+          <v:shape id="_x0000_s1062" type="#_x0000_t202" style="position:absolute;margin-left:38.15pt;margin-top:14.15pt;width:62.85pt;height:23.8pt;z-index:251701248;visibility:visible;mso-height-relative:margin" o:gfxdata="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" fillcolor="white [3201]" strokeweight=".5pt">
+            <v:textbox>
+              <w:txbxContent>
+                <w:p>
+                  <w:r>
+                    <w:t>southeast</w:t>
                   </w:r>
                 </w:p>
                 <w:p/>
@@ -1034,7 +1065,7 @@
   <a:extraClrSchemeLst/>
   <a:extLst>
     <a:ext uri="{05A4C25C-085E-4340-85A3-A5531E510DB2}">
-      <thm15:themeFamily xmlns="" xmlns:thm15="http://schemas.microsoft.com/office/thememl/2012/main" name="Office Theme" id="{62F939B6-93AF-4DB8-9C6B-D6C7DFDC589F}" vid="{4A3C46E8-61CC-4603-A589-7422A47A8E4A}"/>
+      <thm15:themeFamily xmlns:thm15="http://schemas.microsoft.com/office/thememl/2012/main" xmlns="" name="Office Theme" id="{62F939B6-93AF-4DB8-9C6B-D6C7DFDC589F}" vid="{4A3C46E8-61CC-4603-A589-7422A47A8E4A}"/>
     </a:ext>
   </a:extLst>
 </a:theme>
@@ -1045,7 +1076,7 @@
 </file>
 
 <file path=customXml/itemProps1.xml><?xml version="1.0" encoding="utf-8"?>
-<ds:datastoreItem xmlns:ds="http://schemas.openxmlformats.org/officeDocument/2006/customXml" ds:itemID="{90FD7F42-66F3-4EDB-8340-DCDDE8B88159}">
+<ds:datastoreItem xmlns:ds="http://schemas.openxmlformats.org/officeDocument/2006/customXml" ds:itemID="{FAC31DCE-0FA0-456E-97DE-B0EDB6A83ED8}">
   <ds:schemaRefs>
     <ds:schemaRef ds:uri="http://schemas.openxmlformats.org/officeDocument/2006/bibliography"/>
   </ds:schemaRefs>

</xml_diff>